<commit_message>
Added top sub-boxes to put the text and the two top images in.
</commit_message>
<xml_diff>
--- a/log_CSS-A4.docx
+++ b/log_CSS-A4.docx
@@ -9,7 +9,6 @@
           <w:u w:val="single"/>
         </w:rPr>
       </w:pPr>
-      <w:bookmarkStart w:id="0" w:name="_GoBack"/>
       <w:r>
         <w:rPr>
           <w:b/>
@@ -32,7 +31,6 @@
         <w:t>Assignment-4</w:t>
       </w:r>
     </w:p>
-    <w:bookmarkEnd w:id="0"/>
     <w:p>
       <w:pPr>
         <w:rPr>
@@ -64,7 +62,7 @@
                     </pic:cNvPicPr>
                   </pic:nvPicPr>
                   <pic:blipFill>
-                    <a:blip r:embed="rId4">
+                    <a:blip r:embed="rId5">
                       <a:extLst>
                         <a:ext uri="{28A0092B-C50C-407E-A947-70E740481C1C}">
                           <a14:useLocalDpi xmlns:a14="http://schemas.microsoft.com/office/drawing/2010/main" val="0"/>
@@ -136,7 +134,7 @@
                     </pic:cNvPicPr>
                   </pic:nvPicPr>
                   <pic:blipFill>
-                    <a:blip r:embed="rId5">
+                    <a:blip r:embed="rId6">
                       <a:extLst>
                         <a:ext uri="{28A0092B-C50C-407E-A947-70E740481C1C}">
                           <a14:useLocalDpi xmlns:a14="http://schemas.microsoft.com/office/drawing/2010/main" val="0"/>
@@ -313,7 +311,7 @@
                     </pic:cNvPicPr>
                   </pic:nvPicPr>
                   <pic:blipFill>
-                    <a:blip r:embed="rId6">
+                    <a:blip r:embed="rId7">
                       <a:extLst>
                         <a:ext uri="{28A0092B-C50C-407E-A947-70E740481C1C}">
                           <a14:useLocalDpi xmlns:a14="http://schemas.microsoft.com/office/drawing/2010/main" val="0"/>
@@ -490,7 +488,7 @@
                     </pic:cNvPicPr>
                   </pic:nvPicPr>
                   <pic:blipFill>
-                    <a:blip r:embed="rId7">
+                    <a:blip r:embed="rId8">
                       <a:extLst>
                         <a:ext uri="{28A0092B-C50C-407E-A947-70E740481C1C}">
                           <a14:useLocalDpi xmlns:a14="http://schemas.microsoft.com/office/drawing/2010/main" val="0"/>
@@ -667,7 +665,7 @@
                     </pic:cNvPicPr>
                   </pic:nvPicPr>
                   <pic:blipFill>
-                    <a:blip r:embed="rId8">
+                    <a:blip r:embed="rId9">
                       <a:extLst>
                         <a:ext uri="{28A0092B-C50C-407E-A947-70E740481C1C}">
                           <a14:useLocalDpi xmlns:a14="http://schemas.microsoft.com/office/drawing/2010/main" val="0"/>
@@ -843,7 +841,7 @@
                     </pic:cNvPicPr>
                   </pic:nvPicPr>
                   <pic:blipFill>
-                    <a:blip r:embed="rId9">
+                    <a:blip r:embed="rId10">
                       <a:extLst>
                         <a:ext uri="{28A0092B-C50C-407E-A947-70E740481C1C}">
                           <a14:useLocalDpi xmlns:a14="http://schemas.microsoft.com/office/drawing/2010/main" val="0"/>
@@ -982,6 +980,116 @@
         <w:br w:type="page"/>
       </w:r>
     </w:p>
+    <w:p>
+      <w:pPr>
+        <w:pStyle w:val="NoSpacing"/>
+        <w:rPr>
+          <w:b/>
+        </w:rPr>
+      </w:pPr>
+      <w:r>
+        <w:rPr>
+          <w:b/>
+          <w:highlight w:val="red"/>
+        </w:rPr>
+        <w:lastRenderedPageBreak/>
+        <w:t>2019-05-22</w:t>
+      </w:r>
+      <w:r>
+        <w:rPr>
+          <w:b/>
+        </w:rPr>
+        <w:tab/>
+      </w:r>
+      <w:r>
+        <w:rPr>
+          <w:b/>
+        </w:rPr>
+        <w:t>TODO:</w:t>
+      </w:r>
+    </w:p>
+    <w:p>
+      <w:pPr>
+        <w:pStyle w:val="NoSpacing"/>
+        <w:numPr>
+          <w:ilvl w:val="0"/>
+          <w:numId w:val="2"/>
+        </w:numPr>
+      </w:pPr>
+      <w:r>
+        <w:t>Add top text (“Displaying our blocks!”)</w:t>
+      </w:r>
+    </w:p>
+    <w:p>
+      <w:pPr>
+        <w:pStyle w:val="NoSpacing"/>
+        <w:numPr>
+          <w:ilvl w:val="0"/>
+          <w:numId w:val="2"/>
+        </w:numPr>
+      </w:pPr>
+      <w:r>
+        <w:t>Add top images</w:t>
+      </w:r>
+    </w:p>
+    <w:p>
+      <w:pPr>
+        <w:pStyle w:val="NoSpacing"/>
+        <w:numPr>
+          <w:ilvl w:val="0"/>
+          <w:numId w:val="2"/>
+        </w:numPr>
+      </w:pPr>
+      <w:r>
+        <w:t>Add background colors</w:t>
+      </w:r>
+    </w:p>
+    <w:p>
+      <w:pPr>
+        <w:pStyle w:val="NoSpacing"/>
+        <w:numPr>
+          <w:ilvl w:val="1"/>
+          <w:numId w:val="2"/>
+        </w:numPr>
+      </w:pPr>
+      <w:r>
+        <w:t xml:space="preserve">For </w:t>
+      </w:r>
+      <w:proofErr w:type="spellStart"/>
+      <w:r>
+        <w:t>png’s</w:t>
+      </w:r>
+      <w:proofErr w:type="spellEnd"/>
+      <w:r>
+        <w:t xml:space="preserve"> make background yellow</w:t>
+      </w:r>
+    </w:p>
+    <w:p>
+      <w:pPr>
+        <w:pStyle w:val="NoSpacing"/>
+        <w:numPr>
+          <w:ilvl w:val="1"/>
+          <w:numId w:val="2"/>
+        </w:numPr>
+      </w:pPr>
+      <w:r>
+        <w:t>For jpg’s make background blue and add in border</w:t>
+      </w:r>
+    </w:p>
+    <w:p>
+      <w:pPr>
+        <w:pStyle w:val="NoSpacing"/>
+        <w:numPr>
+          <w:ilvl w:val="2"/>
+          <w:numId w:val="2"/>
+        </w:numPr>
+      </w:pPr>
+      <w:r>
+        <w:t>Probably need to put a nested box inside all the boxes to match the blue border effect.</w:t>
+      </w:r>
+      <w:bookmarkStart w:id="0" w:name="_GoBack"/>
+      <w:bookmarkEnd w:id="0"/>
+    </w:p>
     <w:p/>
     <w:sectPr>
       <w:pgSz w:w="12240" w:h="15840"/>
@@ -991,6 +1099,243 @@
     </w:sectPr>
   </w:body>
 </w:document>
+</file>
+
+<file path=word/numbering.xml><?xml version="1.0" encoding="utf-8"?>
+<w:numbering xmlns:wpc="http://schemas.microsoft.com/office/word/2010/wordprocessingCanvas" xmlns:cx="http://schemas.microsoft.com/office/drawing/2014/chartex" xmlns:cx1="http://schemas.microsoft.com/office/drawing/2015/9/8/chartex" xmlns:cx2="http://schemas.microsoft.com/office/drawing/2015/10/21/chartex" xmlns:cx3="http://schemas.microsoft.com/office/drawing/2016/5/9/chartex" xmlns:cx4="http://schemas.microsoft.com/office/drawing/2016/5/10/chartex" xmlns:cx5="http://schemas.microsoft.com/office/drawing/2016/5/11/chartex" xmlns:cx6="http://schemas.microsoft.com/office/drawing/2016/5/12/chartex" xmlns:cx7="http://schemas.microsoft.com/office/drawing/2016/5/13/chartex" xmlns:cx8="http://schemas.microsoft.com/office/drawing/2016/5/14/chartex" xmlns:mc="http://schemas.openxmlformats.org/markup-compatibility/2006" xmlns:aink="http://schemas.microsoft.com/office/drawing/2016/ink" xmlns:am3d="http://schemas.microsoft.com/office/drawing/2017/model3d" xmlns:o="urn:schemas-microsoft-com:office:office" xmlns:r="http://schemas.openxmlformats.org/officeDocument/2006/relationships" xmlns:m="http://schemas.openxmlformats.org/officeDocument/2006/math" xmlns:v="urn:schemas-microsoft-com:vml" xmlns:wp14="http://schemas.microsoft.com/office/word/2010/wordprocessingDrawing" xmlns:wp="http://schemas.openxmlformats.org/drawingml/2006/wordprocessingDrawing" xmlns:w10="urn:schemas-microsoft-com:office:word" xmlns:w="http://schemas.openxmlformats.org/wordprocessingml/2006/main" xmlns:w14="http://schemas.microsoft.com/office/word/2010/wordml" xmlns:w15="http://schemas.microsoft.com/office/word/2012/wordml" xmlns:w16cid="http://schemas.microsoft.com/office/word/2016/wordml/cid" xmlns:w16se="http://schemas.microsoft.com/office/word/2015/wordml/symex" xmlns:wpg="http://schemas.microsoft.com/office/word/2010/wordprocessingGroup" xmlns:wpi="http://schemas.microsoft.com/office/word/2010/wordprocessingInk" xmlns:wne="http://schemas.microsoft.com/office/word/2006/wordml" xmlns:wps="http://schemas.microsoft.com/office/word/2010/wordprocessingShape" mc:Ignorable="w14 w15 w16se w16cid wp14">
+  <w:abstractNum w:abstractNumId="0" w15:restartNumberingAfterBreak="0">
+    <w:nsid w:val="03B1436B"/>
+    <w:multiLevelType w:val="hybridMultilevel"/>
+    <w:tmpl w:val="1E92462A"/>
+    <w:lvl w:ilvl="0" w:tplc="04090001">
+      <w:start w:val="1"/>
+      <w:numFmt w:val="bullet"/>
+      <w:lvlText w:val=""/>
+      <w:lvlJc w:val="left"/>
+      <w:pPr>
+        <w:ind w:left="720" w:hanging="360"/>
+      </w:pPr>
+      <w:rPr>
+        <w:rFonts w:ascii="Symbol" w:hAnsi="Symbol" w:hint="default"/>
+      </w:rPr>
+    </w:lvl>
+    <w:lvl w:ilvl="1" w:tplc="04090003">
+      <w:start w:val="1"/>
+      <w:numFmt w:val="bullet"/>
+      <w:lvlText w:val="o"/>
+      <w:lvlJc w:val="left"/>
+      <w:pPr>
+        <w:ind w:left="1440" w:hanging="360"/>
+      </w:pPr>
+      <w:rPr>
+        <w:rFonts w:ascii="Courier New" w:hAnsi="Courier New" w:cs="Courier New" w:hint="default"/>
+      </w:rPr>
+    </w:lvl>
+    <w:lvl w:ilvl="2" w:tplc="04090005">
+      <w:start w:val="1"/>
+      <w:numFmt w:val="bullet"/>
+      <w:lvlText w:val=""/>
+      <w:lvlJc w:val="left"/>
+      <w:pPr>
+        <w:ind w:left="2160" w:hanging="360"/>
+      </w:pPr>
+      <w:rPr>
+        <w:rFonts w:ascii="Wingdings" w:hAnsi="Wingdings" w:hint="default"/>
+      </w:rPr>
+    </w:lvl>
+    <w:lvl w:ilvl="3" w:tplc="04090001" w:tentative="1">
+      <w:start w:val="1"/>
+      <w:numFmt w:val="bullet"/>
+      <w:lvlText w:val=""/>
+      <w:lvlJc w:val="left"/>
+      <w:pPr>
+        <w:ind w:left="2880" w:hanging="360"/>
+      </w:pPr>
+      <w:rPr>
+        <w:rFonts w:ascii="Symbol" w:hAnsi="Symbol" w:hint="default"/>
+      </w:rPr>
+    </w:lvl>
+    <w:lvl w:ilvl="4" w:tplc="04090003" w:tentative="1">
+      <w:start w:val="1"/>
+      <w:numFmt w:val="bullet"/>
+      <w:lvlText w:val="o"/>
+      <w:lvlJc w:val="left"/>
+      <w:pPr>
+        <w:ind w:left="3600" w:hanging="360"/>
+      </w:pPr>
+      <w:rPr>
+        <w:rFonts w:ascii="Courier New" w:hAnsi="Courier New" w:cs="Courier New" w:hint="default"/>
+      </w:rPr>
+    </w:lvl>
+    <w:lvl w:ilvl="5" w:tplc="04090005" w:tentative="1">
+      <w:start w:val="1"/>
+      <w:numFmt w:val="bullet"/>
+      <w:lvlText w:val=""/>
+      <w:lvlJc w:val="left"/>
+      <w:pPr>
+        <w:ind w:left="4320" w:hanging="360"/>
+      </w:pPr>
+      <w:rPr>
+        <w:rFonts w:ascii="Wingdings" w:hAnsi="Wingdings" w:hint="default"/>
+      </w:rPr>
+    </w:lvl>
+    <w:lvl w:ilvl="6" w:tplc="04090001" w:tentative="1">
+      <w:start w:val="1"/>
+      <w:numFmt w:val="bullet"/>
+      <w:lvlText w:val=""/>
+      <w:lvlJc w:val="left"/>
+      <w:pPr>
+        <w:ind w:left="5040" w:hanging="360"/>
+      </w:pPr>
+      <w:rPr>
+        <w:rFonts w:ascii="Symbol" w:hAnsi="Symbol" w:hint="default"/>
+      </w:rPr>
+    </w:lvl>
+    <w:lvl w:ilvl="7" w:tplc="04090003" w:tentative="1">
+      <w:start w:val="1"/>
+      <w:numFmt w:val="bullet"/>
+      <w:lvlText w:val="o"/>
+      <w:lvlJc w:val="left"/>
+      <w:pPr>
+        <w:ind w:left="5760" w:hanging="360"/>
+      </w:pPr>
+      <w:rPr>
+        <w:rFonts w:ascii="Courier New" w:hAnsi="Courier New" w:cs="Courier New" w:hint="default"/>
+      </w:rPr>
+    </w:lvl>
+    <w:lvl w:ilvl="8" w:tplc="04090005" w:tentative="1">
+      <w:start w:val="1"/>
+      <w:numFmt w:val="bullet"/>
+      <w:lvlText w:val=""/>
+      <w:lvlJc w:val="left"/>
+      <w:pPr>
+        <w:ind w:left="6480" w:hanging="360"/>
+      </w:pPr>
+      <w:rPr>
+        <w:rFonts w:ascii="Wingdings" w:hAnsi="Wingdings" w:hint="default"/>
+      </w:rPr>
+    </w:lvl>
+  </w:abstractNum>
+  <w:abstractNum w:abstractNumId="1" w15:restartNumberingAfterBreak="0">
+    <w:nsid w:val="064C3E0B"/>
+    <w:multiLevelType w:val="hybridMultilevel"/>
+    <w:tmpl w:val="E5269D42"/>
+    <w:lvl w:ilvl="0" w:tplc="04090001">
+      <w:start w:val="1"/>
+      <w:numFmt w:val="bullet"/>
+      <w:lvlText w:val=""/>
+      <w:lvlJc w:val="left"/>
+      <w:pPr>
+        <w:ind w:left="720" w:hanging="360"/>
+      </w:pPr>
+      <w:rPr>
+        <w:rFonts w:ascii="Symbol" w:hAnsi="Symbol" w:hint="default"/>
+      </w:rPr>
+    </w:lvl>
+    <w:lvl w:ilvl="1" w:tplc="04090003" w:tentative="1">
+      <w:start w:val="1"/>
+      <w:numFmt w:val="bullet"/>
+      <w:lvlText w:val="o"/>
+      <w:lvlJc w:val="left"/>
+      <w:pPr>
+        <w:ind w:left="1440" w:hanging="360"/>
+      </w:pPr>
+      <w:rPr>
+        <w:rFonts w:ascii="Courier New" w:hAnsi="Courier New" w:cs="Courier New" w:hint="default"/>
+      </w:rPr>
+    </w:lvl>
+    <w:lvl w:ilvl="2" w:tplc="04090005" w:tentative="1">
+      <w:start w:val="1"/>
+      <w:numFmt w:val="bullet"/>
+      <w:lvlText w:val=""/>
+      <w:lvlJc w:val="left"/>
+      <w:pPr>
+        <w:ind w:left="2160" w:hanging="360"/>
+      </w:pPr>
+      <w:rPr>
+        <w:rFonts w:ascii="Wingdings" w:hAnsi="Wingdings" w:hint="default"/>
+      </w:rPr>
+    </w:lvl>
+    <w:lvl w:ilvl="3" w:tplc="04090001" w:tentative="1">
+      <w:start w:val="1"/>
+      <w:numFmt w:val="bullet"/>
+      <w:lvlText w:val=""/>
+      <w:lvlJc w:val="left"/>
+      <w:pPr>
+        <w:ind w:left="2880" w:hanging="360"/>
+      </w:pPr>
+      <w:rPr>
+        <w:rFonts w:ascii="Symbol" w:hAnsi="Symbol" w:hint="default"/>
+      </w:rPr>
+    </w:lvl>
+    <w:lvl w:ilvl="4" w:tplc="04090003" w:tentative="1">
+      <w:start w:val="1"/>
+      <w:numFmt w:val="bullet"/>
+      <w:lvlText w:val="o"/>
+      <w:lvlJc w:val="left"/>
+      <w:pPr>
+        <w:ind w:left="3600" w:hanging="360"/>
+      </w:pPr>
+      <w:rPr>
+        <w:rFonts w:ascii="Courier New" w:hAnsi="Courier New" w:cs="Courier New" w:hint="default"/>
+      </w:rPr>
+    </w:lvl>
+    <w:lvl w:ilvl="5" w:tplc="04090005" w:tentative="1">
+      <w:start w:val="1"/>
+      <w:numFmt w:val="bullet"/>
+      <w:lvlText w:val=""/>
+      <w:lvlJc w:val="left"/>
+      <w:pPr>
+        <w:ind w:left="4320" w:hanging="360"/>
+      </w:pPr>
+      <w:rPr>
+        <w:rFonts w:ascii="Wingdings" w:hAnsi="Wingdings" w:hint="default"/>
+      </w:rPr>
+    </w:lvl>
+    <w:lvl w:ilvl="6" w:tplc="04090001" w:tentative="1">
+      <w:start w:val="1"/>
+      <w:numFmt w:val="bullet"/>
+      <w:lvlText w:val=""/>
+      <w:lvlJc w:val="left"/>
+      <w:pPr>
+        <w:ind w:left="5040" w:hanging="360"/>
+      </w:pPr>
+      <w:rPr>
+        <w:rFonts w:ascii="Symbol" w:hAnsi="Symbol" w:hint="default"/>
+      </w:rPr>
+    </w:lvl>
+    <w:lvl w:ilvl="7" w:tplc="04090003" w:tentative="1">
+      <w:start w:val="1"/>
+      <w:numFmt w:val="bullet"/>
+      <w:lvlText w:val="o"/>
+      <w:lvlJc w:val="left"/>
+      <w:pPr>
+        <w:ind w:left="5760" w:hanging="360"/>
+      </w:pPr>
+      <w:rPr>
+        <w:rFonts w:ascii="Courier New" w:hAnsi="Courier New" w:cs="Courier New" w:hint="default"/>
+      </w:rPr>
+    </w:lvl>
+    <w:lvl w:ilvl="8" w:tplc="04090005" w:tentative="1">
+      <w:start w:val="1"/>
+      <w:numFmt w:val="bullet"/>
+      <w:lvlText w:val=""/>
+      <w:lvlJc w:val="left"/>
+      <w:pPr>
+        <w:ind w:left="6480" w:hanging="360"/>
+      </w:pPr>
+      <w:rPr>
+        <w:rFonts w:ascii="Wingdings" w:hAnsi="Wingdings" w:hint="default"/>
+      </w:rPr>
+    </w:lvl>
+  </w:abstractNum>
+  <w:num w:numId="1">
+    <w:abstractNumId w:val="1"/>
+  </w:num>
+  <w:num w:numId="2">
+    <w:abstractNumId w:val="0"/>
+  </w:num>
+</w:numbering>
 </file>
 
 <file path=word/styles.xml><?xml version="1.0" encoding="utf-8"?>
@@ -1428,6 +1773,17 @@
       <w:spacing w:after="0" w:line="240" w:lineRule="auto"/>
     </w:pPr>
   </w:style>
+  <w:style w:type="paragraph" w:styleId="ListParagraph">
+    <w:name w:val="List Paragraph"/>
+    <w:basedOn w:val="Normal"/>
+    <w:uiPriority w:val="34"/>
+    <w:qFormat/>
+    <w:rsid w:val="002D2ECB"/>
+    <w:pPr>
+      <w:ind w:left="720"/>
+      <w:contextualSpacing/>
+    </w:pPr>
+  </w:style>
 </w:styles>
 </file>
 

</xml_diff>